<commit_message>
const readonly and sealed
these docs are just a brief description, for hints that what are these terms means, check more resources for more clarity.
</commit_message>
<xml_diff>
--- a/const, readonly and sealed/const, readonly and sealed.docx
+++ b/const, readonly and sealed/const, readonly and sealed.docx
@@ -13,32 +13,181 @@
       <w:r>
         <w:t>The </w:t>
       </w:r>
-      <w:hyperlink r:id="rId4" w:history="1">
-        <w:r>
-          <w:rPr>
-            <w:rStyle w:val="Hyperlink"/>
-            <w:b/>
-            <w:bCs/>
-          </w:rPr>
-          <w:t>readonly</w:t>
-        </w:r>
-      </w:hyperlink>
-      <w:r>
-        <w:t> keyword differs from the const keyword. A const field can only be initialized at the declaration of the field. A readonly field can be initialized either at the declaration or in a constructor. Therefore, readonly fields can have different values depending on the constructor used. Also, although a const field is a compile-time constant, the readonly field can be used for run-time constants, as in this line: </w:t>
+      <w:proofErr w:type="spellStart"/>
+      <w:r>
+        <w:fldChar w:fldCharType="begin"/>
+      </w:r>
+      <w:r>
+        <w:instrText>HYPERLINK "https://learn.microsoft.com/en-us/dotnet/csharp/language-reference/keywords/readonly"</w:instrText>
+      </w:r>
+      <w:r>
+        <w:fldChar w:fldCharType="separate"/>
+      </w:r>
+      <w:r>
+        <w:rPr>
+          <w:rStyle w:val="Hyperlink"/>
+          <w:b/>
+          <w:bCs/>
+        </w:rPr>
+        <w:t>readonly</w:t>
+      </w:r>
+      <w:proofErr w:type="spellEnd"/>
+      <w:r>
+        <w:fldChar w:fldCharType="end"/>
+      </w:r>
+      <w:r>
+        <w:t> keyword differs from the const keyword. A const field can only be initialized at the declaration of the field. A </w:t>
+      </w:r>
+      <w:proofErr w:type="spellStart"/>
+      <w:r>
+        <w:t>readonly</w:t>
+      </w:r>
+      <w:proofErr w:type="spellEnd"/>
+      <w:r>
+        <w:t> field can be initialized either at the declaration or in a constructor. Therefore, </w:t>
+      </w:r>
+      <w:proofErr w:type="spellStart"/>
+      <w:r>
+        <w:t>readonly</w:t>
+      </w:r>
+      <w:proofErr w:type="spellEnd"/>
+      <w:r>
+        <w:t> fields can have different values depending on the constructor used. Also, although a const field is a compile-time constant, the </w:t>
+      </w:r>
+      <w:proofErr w:type="spellStart"/>
+      <w:r>
+        <w:t>readonly</w:t>
+      </w:r>
+      <w:proofErr w:type="spellEnd"/>
+      <w:r>
+        <w:t> field can be used for run-time constants, as in this line: </w:t>
       </w:r>
       <w:r>
         <w:rPr>
           <w:highlight w:val="yellow"/>
         </w:rPr>
-        <w:t>public static readonly uint l1 = (uint)DateTime.Now.Ticks;</w:t>
+        <w:t xml:space="preserve">public static </w:t>
+      </w:r>
+      <w:proofErr w:type="spellStart"/>
+      <w:r>
+        <w:rPr>
+          <w:highlight w:val="yellow"/>
+        </w:rPr>
+        <w:t>readonly</w:t>
+      </w:r>
+      <w:proofErr w:type="spellEnd"/>
+      <w:r>
+        <w:rPr>
+          <w:highlight w:val="yellow"/>
+        </w:rPr>
+        <w:t xml:space="preserve"> </w:t>
+      </w:r>
+      <w:proofErr w:type="spellStart"/>
+      <w:r>
+        <w:rPr>
+          <w:highlight w:val="yellow"/>
+        </w:rPr>
+        <w:t>uint</w:t>
+      </w:r>
+      <w:proofErr w:type="spellEnd"/>
+      <w:r>
+        <w:rPr>
+          <w:highlight w:val="yellow"/>
+        </w:rPr>
+        <w:t xml:space="preserve"> l1 = (</w:t>
+      </w:r>
+      <w:proofErr w:type="spellStart"/>
+      <w:r>
+        <w:rPr>
+          <w:highlight w:val="yellow"/>
+        </w:rPr>
+        <w:t>uint</w:t>
+      </w:r>
+      <w:proofErr w:type="spellEnd"/>
+      <w:r>
+        <w:rPr>
+          <w:highlight w:val="yellow"/>
+        </w:rPr>
+        <w:t>)</w:t>
+      </w:r>
+      <w:proofErr w:type="spellStart"/>
+      <w:proofErr w:type="gramStart"/>
+      <w:r>
+        <w:rPr>
+          <w:highlight w:val="yellow"/>
+        </w:rPr>
+        <w:t>DateTime.Now.Ticks</w:t>
+      </w:r>
+      <w:proofErr w:type="spellEnd"/>
+      <w:proofErr w:type="gramEnd"/>
+      <w:r>
+        <w:rPr>
+          <w:highlight w:val="yellow"/>
+        </w:rPr>
+        <w:t>;</w:t>
       </w:r>
     </w:p>
     <w:p/>
     <w:p>
       <w:r>
-        <w:t>The yellow highlighted example is really good to demonstrate where can we use readonly fields.</w:t>
+        <w:t xml:space="preserve">The yellow highlighted example is really good to demonstrate where </w:t>
+      </w:r>
+      <w:proofErr w:type="gramStart"/>
+      <w:r>
+        <w:t>can we</w:t>
+      </w:r>
+      <w:proofErr w:type="gramEnd"/>
+      <w:r>
+        <w:t xml:space="preserve"> use </w:t>
+      </w:r>
+      <w:proofErr w:type="spellStart"/>
+      <w:r>
+        <w:t>readonly</w:t>
+      </w:r>
+      <w:proofErr w:type="spellEnd"/>
+      <w:r>
+        <w:t xml:space="preserve"> fields.</w:t>
+      </w:r>
+      <w:r>
+        <w:br/>
+      </w:r>
+      <w:r>
+        <w:br/>
+      </w:r>
+      <w:r>
+        <w:br/>
+        <w:t>Sealed:</w:t>
+      </w:r>
+      <w:r>
+        <w:br/>
+      </w:r>
+      <w:r>
+        <w:t>When applied to a class, the sealed modifier prevents other classes from inheriting from it. In the following example, class B inherits from class A, but no class can inherit from class B.</w:t>
       </w:r>
     </w:p>
+    <w:p>
+      <w:proofErr w:type="spellStart"/>
+      <w:r>
+        <w:t>C#Copy</w:t>
+      </w:r>
+      <w:proofErr w:type="spellEnd"/>
+    </w:p>
+    <w:p>
+      <w:r>
+        <w:t>class A {}</w:t>
+      </w:r>
+    </w:p>
+    <w:p>
+      <w:r>
+        <w:t>sealed class B : A {}</w:t>
+      </w:r>
+    </w:p>
+    <w:p>
+      <w:r>
+        <w:t>You can also use the sealed modifier on a method or property that overrides a virtual method or property in a base class. This enables you to allow classes to derive from your class and prevent them from overriding specific virtual methods or properties.</w:t>
+      </w:r>
+    </w:p>
+    <w:p/>
     <w:sectPr>
       <w:pgSz w:w="11906" w:h="16838"/>
       <w:pgMar w:top="1440" w:right="1440" w:bottom="1440" w:left="1440" w:header="708" w:footer="708" w:gutter="0"/>
@@ -988,6 +1137,17 @@
       <w:shd w:val="clear" w:color="auto" w:fill="E1DFDD"/>
     </w:rPr>
   </w:style>
+  <w:style w:type="paragraph" w:styleId="NormalWeb">
+    <w:name w:val="Normal (Web)"/>
+    <w:basedOn w:val="Normal"/>
+    <w:uiPriority w:val="99"/>
+    <w:semiHidden/>
+    <w:unhideWhenUsed/>
+    <w:rsid w:val="0047520F"/>
+    <w:rPr>
+      <w:rFonts w:ascii="Times New Roman" w:hAnsi="Times New Roman" w:cs="Times New Roman"/>
+    </w:rPr>
+  </w:style>
 </w:styles>
 </file>
 

</xml_diff>